<commit_message>
cleanup on home page scrolling images
</commit_message>
<xml_diff>
--- a/status/TruMedical_WP_ToDo_0105.docx
+++ b/status/TruMedical_WP_ToDo_0105.docx
@@ -6068,6 +6068,87 @@
       </w:r>
     </w:p>
     <w:p>
+      <w:pPr>
+        <w:rPr>
+          <w:color w:val="008000"/>
+        </w:rPr>
+      </w:pPr>
+      <w:r>
+        <w:rPr>
+          <w:color w:val="FF6600"/>
+        </w:rPr>
+        <w:tab/>
+      </w:r>
+      <w:r>
+        <w:rPr>
+          <w:color w:val="FF6600"/>
+        </w:rPr>
+        <w:tab/>
+      </w:r>
+      <w:r>
+        <w:rPr>
+          <w:color w:val="FF6600"/>
+        </w:rPr>
+        <w:tab/>
+      </w:r>
+      <w:r>
+        <w:rPr>
+          <w:color w:val="008000"/>
+        </w:rPr>
+        <w:t>interim solution:  put close image in upper right corner of each of the overlays that comes up; add a jQuery handler that closes the overlay on click.  ( Currently closing all overlays class 'popup'; overkill but it works.</w:t>
+      </w:r>
+      <w:r>
+        <w:rPr>
+          <w:color w:val="FF6600"/>
+        </w:rPr>
+        <w:t xml:space="preserve">  </w:t>
+      </w:r>
+      <w:r>
+        <w:rPr>
+          <w:color w:val="008000"/>
+        </w:rPr>
+        <w:t xml:space="preserve">Need to get a white version of the close image for company overlays that have orange or blue backgrounds; gray one used on white popups doesn't show up very well on the popups with colored backgrounds. </w:t>
+      </w:r>
+      <w:r>
+        <w:rPr>
+          <w:color w:val="008000"/>
+        </w:rPr>
+        <w:t xml:space="preserve"> DONE 12/7</w:t>
+      </w:r>
+    </w:p>
+    <w:p>
+      <w:pPr>
+        <w:rPr>
+          <w:color w:val="FF6600"/>
+        </w:rPr>
+      </w:pPr>
+      <w:r>
+        <w:rPr>
+          <w:color w:val="008000"/>
+        </w:rPr>
+        <w:tab/>
+      </w:r>
+      <w:r>
+        <w:rPr>
+          <w:color w:val="008000"/>
+        </w:rPr>
+        <w:tab/>
+      </w:r>
+      <w:r>
+        <w:rPr>
+          <w:color w:val="008000"/>
+        </w:rPr>
+        <w:tab/>
+        <w:t xml:space="preserve">— </w:t>
+      </w:r>
+      <w:r>
+        <w:rPr>
+          <w:color w:val="FF6600"/>
+        </w:rPr>
+        <w:t xml:space="preserve">hrefs values in 'more' buttons need to be set so links work.  Where should they go? to the views/categories/show.html.erb page for the corresponding top level category?  Is there one? </w:t>
+      </w:r>
+    </w:p>
+    <w:p>
       <w:r>
         <w:tab/>
       </w:r>
@@ -6371,6 +6452,327 @@
         </w:rPr>
         <w:t xml:space="preserve">, with text blocks appropriately positioned on each of the images used.  </w:t>
       </w:r>
+    </w:p>
+    <w:p>
+      <w:pPr>
+        <w:rPr>
+          <w:color w:val="008000"/>
+        </w:rPr>
+      </w:pPr>
+      <w:r>
+        <w:rPr>
+          <w:color w:val="FF0000"/>
+        </w:rPr>
+        <w:tab/>
+      </w:r>
+      <w:r>
+        <w:rPr>
+          <w:color w:val="008000"/>
+        </w:rPr>
+        <w:tab/>
+        <w:t>4-1 using royal slider</w:t>
+      </w:r>
+    </w:p>
+    <w:p>
+      <w:pPr>
+        <w:rPr>
+          <w:color w:val="008000"/>
+        </w:rPr>
+      </w:pPr>
+      <w:r>
+        <w:rPr>
+          <w:color w:val="008000"/>
+        </w:rPr>
+        <w:tab/>
+      </w:r>
+      <w:r>
+        <w:rPr>
+          <w:color w:val="008000"/>
+        </w:rPr>
+        <w:tab/>
+      </w:r>
+      <w:r>
+        <w:rPr>
+          <w:color w:val="008000"/>
+        </w:rPr>
+        <w:tab/>
+        <w:t xml:space="preserve">— </w:t>
+      </w:r>
+      <w:r>
+        <w:rPr>
+          <w:color w:val="008000"/>
+        </w:rPr>
+        <w:t xml:space="preserve">slider set up; individual slides lined to 800x800 png images, allowing the background (currently a light gray) to show through.  </w:t>
+      </w:r>
+    </w:p>
+    <w:p>
+      <w:pPr>
+        <w:rPr>
+          <w:color w:val="008000"/>
+        </w:rPr>
+      </w:pPr>
+      <w:r>
+        <w:rPr>
+          <w:color w:val="008000"/>
+        </w:rPr>
+        <w:tab/>
+      </w:r>
+      <w:r>
+        <w:rPr>
+          <w:color w:val="008000"/>
+        </w:rPr>
+        <w:tab/>
+      </w:r>
+      <w:r>
+        <w:rPr>
+          <w:color w:val="008000"/>
+        </w:rPr>
+        <w:tab/>
+        <w:t xml:space="preserve">— titles, text and 'more' button coming in over the slides after slide has slid in from the right as it should.  Have the per-slide control of placement that we need.  </w:t>
+      </w:r>
+    </w:p>
+    <w:p>
+      <w:pPr>
+        <w:rPr>
+          <w:color w:val="FF6600"/>
+        </w:rPr>
+      </w:pPr>
+      <w:r>
+        <w:rPr>
+          <w:color w:val="FF0000"/>
+        </w:rPr>
+        <w:tab/>
+      </w:r>
+      <w:r>
+        <w:rPr>
+          <w:color w:val="FF6600"/>
+        </w:rPr>
+        <w:tab/>
+      </w:r>
+      <w:r>
+        <w:rPr>
+          <w:color w:val="FF6600"/>
+        </w:rPr>
+        <w:tab/>
+        <w:t>— remaining problems"</w:t>
+      </w:r>
+    </w:p>
+    <w:p>
+      <w:pPr>
+        <w:rPr>
+          <w:color w:val="FF6600"/>
+        </w:rPr>
+      </w:pPr>
+      <w:r>
+        <w:rPr>
+          <w:color w:val="FF6600"/>
+        </w:rPr>
+        <w:tab/>
+      </w:r>
+      <w:r>
+        <w:rPr>
+          <w:color w:val="FF6600"/>
+        </w:rPr>
+        <w:tab/>
+      </w:r>
+      <w:r>
+        <w:rPr>
+          <w:color w:val="FF6600"/>
+        </w:rPr>
+        <w:tab/>
+      </w:r>
+      <w:r>
+        <w:rPr>
+          <w:color w:val="FF6600"/>
+        </w:rPr>
+        <w:tab/>
+        <w:t>— they are not scrolling automatically</w:t>
+      </w:r>
+      <w:r>
+        <w:rPr>
+          <w:color w:val="FF6600"/>
+        </w:rPr>
+        <w:t>, even though option set in jQuery setup call</w:t>
+      </w:r>
+    </w:p>
+    <w:p>
+      <w:pPr>
+        <w:rPr>
+          <w:color w:val="FF6600"/>
+        </w:rPr>
+      </w:pPr>
+      <w:r>
+        <w:rPr>
+          <w:color w:val="FF6600"/>
+        </w:rPr>
+        <w:tab/>
+      </w:r>
+      <w:r>
+        <w:rPr>
+          <w:color w:val="FF6600"/>
+        </w:rPr>
+        <w:tab/>
+      </w:r>
+      <w:r>
+        <w:rPr>
+          <w:color w:val="FF6600"/>
+        </w:rPr>
+        <w:tab/>
+      </w:r>
+      <w:r>
+        <w:rPr>
+          <w:color w:val="FF6600"/>
+        </w:rPr>
+        <w:tab/>
+        <w:t>— left back-arrow is under the menu</w:t>
+      </w:r>
+      <w:r>
+        <w:rPr>
+          <w:color w:val="FF6600"/>
+        </w:rPr>
+        <w:t xml:space="preserve"> on the left</w:t>
+      </w:r>
+    </w:p>
+    <w:p>
+      <w:pPr>
+        <w:rPr>
+          <w:color w:val="FF6600"/>
+        </w:rPr>
+      </w:pPr>
+      <w:r>
+        <w:rPr>
+          <w:color w:val="FF6600"/>
+        </w:rPr>
+        <w:tab/>
+      </w:r>
+      <w:r>
+        <w:rPr>
+          <w:color w:val="FF6600"/>
+        </w:rPr>
+        <w:tab/>
+      </w:r>
+      <w:r>
+        <w:rPr>
+          <w:color w:val="FF6600"/>
+        </w:rPr>
+        <w:tab/>
+      </w:r>
+      <w:r>
+        <w:rPr>
+          <w:color w:val="FF6600"/>
+        </w:rPr>
+        <w:tab/>
+        <w:t xml:space="preserve">— backgrounds </w:t>
+      </w:r>
+      <w:r>
+        <w:rPr>
+          <w:color w:val="FF6600"/>
+        </w:rPr>
+        <w:t xml:space="preserve"> must be under the left menu as I want them to be , but since they are not black, don't notice the sliding in.  Not as much visual drama as I want. </w:t>
+      </w:r>
+    </w:p>
+    <w:p>
+      <w:pPr>
+        <w:rPr>
+          <w:color w:val="FF6600"/>
+        </w:rPr>
+      </w:pPr>
+      <w:r>
+        <w:rPr>
+          <w:color w:val="FF6600"/>
+        </w:rPr>
+        <w:tab/>
+      </w:r>
+      <w:r>
+        <w:rPr>
+          <w:color w:val="FF6600"/>
+        </w:rPr>
+        <w:tab/>
+      </w:r>
+      <w:r>
+        <w:rPr>
+          <w:color w:val="FF6600"/>
+        </w:rPr>
+        <w:tab/>
+      </w:r>
+      <w:r>
+        <w:rPr>
+          <w:color w:val="FF6600"/>
+        </w:rPr>
+        <w:tab/>
+        <w:t>— backgrounds don't vary, black or white</w:t>
+      </w:r>
+    </w:p>
+    <w:p>
+      <w:pPr>
+        <w:rPr>
+          <w:color w:val="FF6600"/>
+        </w:rPr>
+      </w:pPr>
+      <w:r>
+        <w:rPr>
+          <w:color w:val="FF6600"/>
+        </w:rPr>
+        <w:tab/>
+      </w:r>
+      <w:r>
+        <w:rPr>
+          <w:color w:val="FF6600"/>
+        </w:rPr>
+        <w:tab/>
+      </w:r>
+      <w:r>
+        <w:rPr>
+          <w:color w:val="FF6600"/>
+        </w:rPr>
+        <w:tab/>
+      </w:r>
+      <w:r>
+        <w:rPr>
+          <w:color w:val="FF6600"/>
+        </w:rPr>
+        <w:tab/>
+        <w:t>— at some point in the process of inserting slider, lost the modal nature of left-menu popups</w:t>
+      </w:r>
+    </w:p>
+    <w:p>
+      <w:pPr>
+        <w:rPr>
+          <w:color w:val="FF6600"/>
+        </w:rPr>
+      </w:pPr>
+      <w:r>
+        <w:rPr>
+          <w:color w:val="FF6600"/>
+        </w:rPr>
+        <w:tab/>
+      </w:r>
+      <w:r>
+        <w:rPr>
+          <w:color w:val="FF6600"/>
+        </w:rPr>
+        <w:tab/>
+      </w:r>
+      <w:r>
+        <w:rPr>
+          <w:color w:val="FF6600"/>
+        </w:rPr>
+        <w:tab/>
+      </w:r>
+      <w:r>
+        <w:rPr>
+          <w:color w:val="FF6600"/>
+        </w:rPr>
+        <w:tab/>
+        <w:t xml:space="preserve">— cross browser problems: working on Firefox, but not in webkit-based browsers, i.e., Chrome or Safari. </w:t>
+      </w:r>
+    </w:p>
+    <w:p>
+      <w:pPr>
+        <w:rPr>
+          <w:color w:val="FF0000"/>
+        </w:rPr>
+      </w:pPr>
     </w:p>
     <w:p>
       <w:r>
@@ -6684,7 +7086,7 @@
         <w:rStyle w:val="PageNumber"/>
         <w:noProof/>
       </w:rPr>
-      <w:t>13</w:t>
+      <w:t>14</w:t>
     </w:r>
     <w:r>
       <w:rPr>

</xml_diff>